<commit_message>
[BAI22] chua xu li duoc lap nhap chuoi de lay so 8bit
</commit_message>
<xml_diff>
--- a/Danh sách bài tập về assembly.docx
+++ b/Danh sách bài tập về assembly.docx
@@ -953,15 +953,18 @@
       </w:r>
       <w:proofErr w:type="spellStart"/>
       <w:r>
-        <w:t>chuẩn</w:t>
-      </w:r>
-      <w:proofErr w:type="spellEnd"/>
-      <w:r>
-        <w:t xml:space="preserve"> </w:t>
-      </w:r>
-      <w:proofErr w:type="spellStart"/>
-      <w:r>
-        <w:t>hóa</w:t>
+        <w:t>chuẩ</w:t>
+      </w:r>
+      <w:r>
+        <w:t>n</w:t>
+      </w:r>
+      <w:proofErr w:type="spellEnd"/>
+      <w:r>
+        <w:t xml:space="preserve"> </w:t>
+      </w:r>
+      <w:proofErr w:type="spellStart"/>
+      <w:r>
+        <w:t>hó</w:t>
       </w:r>
       <w:proofErr w:type="spellEnd"/>
     </w:p>
@@ -975,268 +978,6 @@
       </w:pPr>
       <w:proofErr w:type="spellStart"/>
       <w:r>
-        <w:t>Nhập</w:t>
-      </w:r>
-      <w:proofErr w:type="spellEnd"/>
-      <w:r>
-        <w:t xml:space="preserve"> 1 </w:t>
-      </w:r>
-      <w:proofErr w:type="spellStart"/>
-      <w:r>
-        <w:t>xâu</w:t>
-      </w:r>
-      <w:proofErr w:type="spellEnd"/>
-      <w:r>
-        <w:t xml:space="preserve"> </w:t>
-      </w:r>
-      <w:proofErr w:type="spellStart"/>
-      <w:r>
-        <w:t>kí</w:t>
-      </w:r>
-      <w:proofErr w:type="spellEnd"/>
-      <w:r>
-        <w:t xml:space="preserve"> </w:t>
-      </w:r>
-      <w:proofErr w:type="spellStart"/>
-      <w:r>
-        <w:t>tự</w:t>
-      </w:r>
-      <w:proofErr w:type="spellEnd"/>
-      <w:r>
-        <w:t xml:space="preserve"> </w:t>
-      </w:r>
-      <w:proofErr w:type="spellStart"/>
-      <w:r>
-        <w:t>tìm</w:t>
-      </w:r>
-      <w:proofErr w:type="spellEnd"/>
-      <w:r>
-        <w:t xml:space="preserve"> </w:t>
-      </w:r>
-      <w:proofErr w:type="spellStart"/>
-      <w:r>
-        <w:t>một</w:t>
-      </w:r>
-      <w:proofErr w:type="spellEnd"/>
-      <w:r>
-        <w:t xml:space="preserve"> </w:t>
-      </w:r>
-      <w:proofErr w:type="spellStart"/>
-      <w:r>
-        <w:t>chuỗi</w:t>
-      </w:r>
-      <w:proofErr w:type="spellEnd"/>
-      <w:r>
-        <w:t xml:space="preserve"> con </w:t>
-      </w:r>
-      <w:proofErr w:type="spellStart"/>
-      <w:r>
-        <w:t>có</w:t>
-      </w:r>
-      <w:proofErr w:type="spellEnd"/>
-      <w:r>
-        <w:t xml:space="preserve"> </w:t>
-      </w:r>
-      <w:proofErr w:type="spellStart"/>
-      <w:r>
-        <w:t>các</w:t>
-      </w:r>
-      <w:proofErr w:type="spellEnd"/>
-      <w:r>
-        <w:t xml:space="preserve"> </w:t>
-      </w:r>
-      <w:proofErr w:type="spellStart"/>
-      <w:r>
-        <w:t>kí</w:t>
-      </w:r>
-      <w:proofErr w:type="spellEnd"/>
-      <w:r>
-        <w:t xml:space="preserve"> </w:t>
-      </w:r>
-      <w:proofErr w:type="spellStart"/>
-      <w:r>
-        <w:t>tự</w:t>
-      </w:r>
-      <w:proofErr w:type="spellEnd"/>
-      <w:r>
-        <w:t xml:space="preserve"> </w:t>
-      </w:r>
-      <w:proofErr w:type="spellStart"/>
-      <w:r>
-        <w:t>giống</w:t>
-      </w:r>
-      <w:proofErr w:type="spellEnd"/>
-      <w:r>
-        <w:t xml:space="preserve"> </w:t>
-      </w:r>
-      <w:proofErr w:type="spellStart"/>
-      <w:r>
-        <w:t>nhau</w:t>
-      </w:r>
-      <w:proofErr w:type="spellEnd"/>
-      <w:r>
-        <w:t xml:space="preserve">: </w:t>
-      </w:r>
-      <w:proofErr w:type="spellStart"/>
-      <w:r>
-        <w:t>có</w:t>
-      </w:r>
-      <w:proofErr w:type="spellEnd"/>
-      <w:r>
-        <w:t xml:space="preserve"> </w:t>
-      </w:r>
-      <w:proofErr w:type="spellStart"/>
-      <w:r>
-        <w:t>thể</w:t>
-      </w:r>
-      <w:proofErr w:type="spellEnd"/>
-      <w:r>
-        <w:t xml:space="preserve"> </w:t>
-      </w:r>
-      <w:proofErr w:type="spellStart"/>
-      <w:r>
-        <w:t>phát</w:t>
-      </w:r>
-      <w:proofErr w:type="spellEnd"/>
-      <w:r>
-        <w:t xml:space="preserve"> </w:t>
-      </w:r>
-      <w:proofErr w:type="spellStart"/>
-      <w:r>
-        <w:t>triển</w:t>
-      </w:r>
-      <w:proofErr w:type="spellEnd"/>
-      <w:r>
-        <w:t xml:space="preserve"> </w:t>
-      </w:r>
-      <w:proofErr w:type="spellStart"/>
-      <w:r>
-        <w:t>để</w:t>
-      </w:r>
-      <w:proofErr w:type="spellEnd"/>
-      <w:r>
-        <w:t xml:space="preserve"> </w:t>
-      </w:r>
-      <w:proofErr w:type="spellStart"/>
-      <w:r>
-        <w:t>nó</w:t>
-      </w:r>
-      <w:proofErr w:type="spellEnd"/>
-      <w:r>
-        <w:t xml:space="preserve"> </w:t>
-      </w:r>
-      <w:proofErr w:type="spellStart"/>
-      <w:r>
-        <w:t>khó</w:t>
-      </w:r>
-      <w:proofErr w:type="spellEnd"/>
-      <w:r>
-        <w:t xml:space="preserve"> </w:t>
-      </w:r>
-      <w:proofErr w:type="spellStart"/>
-      <w:r>
-        <w:t>hơn</w:t>
-      </w:r>
-      <w:proofErr w:type="spellEnd"/>
-      <w:r>
-        <w:t xml:space="preserve"> </w:t>
-      </w:r>
-      <w:proofErr w:type="spellStart"/>
-      <w:r>
-        <w:t>khi</w:t>
-      </w:r>
-      <w:proofErr w:type="spellEnd"/>
-      <w:r>
-        <w:t xml:space="preserve"> </w:t>
-      </w:r>
-      <w:proofErr w:type="spellStart"/>
-      <w:r>
-        <w:t>tìm</w:t>
-      </w:r>
-      <w:proofErr w:type="spellEnd"/>
-      <w:r>
-        <w:t xml:space="preserve"> </w:t>
-      </w:r>
-      <w:proofErr w:type="spellStart"/>
-      <w:r>
-        <w:t>chuoix</w:t>
-      </w:r>
-      <w:proofErr w:type="spellEnd"/>
-      <w:r>
-        <w:t xml:space="preserve"> con </w:t>
-      </w:r>
-      <w:proofErr w:type="spellStart"/>
-      <w:r>
-        <w:t>có</w:t>
-      </w:r>
-      <w:proofErr w:type="spellEnd"/>
-      <w:r>
-        <w:t xml:space="preserve"> </w:t>
-      </w:r>
-      <w:proofErr w:type="spellStart"/>
-      <w:r>
-        <w:t>chiều</w:t>
-      </w:r>
-      <w:proofErr w:type="spellEnd"/>
-      <w:r>
-        <w:t xml:space="preserve"> </w:t>
-      </w:r>
-      <w:proofErr w:type="spellStart"/>
-      <w:r>
-        <w:t>dài</w:t>
-      </w:r>
-      <w:proofErr w:type="spellEnd"/>
-      <w:r>
-        <w:t xml:space="preserve"> </w:t>
-      </w:r>
-      <w:proofErr w:type="spellStart"/>
-      <w:r>
-        <w:t>lớn</w:t>
-      </w:r>
-      <w:proofErr w:type="spellEnd"/>
-      <w:r>
-        <w:t xml:space="preserve"> </w:t>
-      </w:r>
-      <w:proofErr w:type="spellStart"/>
-      <w:r>
-        <w:t>nhất</w:t>
-      </w:r>
-      <w:proofErr w:type="spellEnd"/>
-      <w:r>
-        <w:t xml:space="preserve"> </w:t>
-      </w:r>
-      <w:proofErr w:type="spellStart"/>
-      <w:r>
-        <w:t>hoặc</w:t>
-      </w:r>
-      <w:proofErr w:type="spellEnd"/>
-      <w:r>
-        <w:t xml:space="preserve"> </w:t>
-      </w:r>
-      <w:proofErr w:type="spellStart"/>
-      <w:r>
-        <w:t>nhỏ</w:t>
-      </w:r>
-      <w:proofErr w:type="spellEnd"/>
-      <w:r>
-        <w:t xml:space="preserve"> </w:t>
-      </w:r>
-      <w:proofErr w:type="spellStart"/>
-      <w:r>
-        <w:t>nhât</w:t>
-      </w:r>
-      <w:proofErr w:type="spellEnd"/>
-    </w:p>
-    <w:p>
-      <w:pPr>
-        <w:pStyle w:val="ListParagraph"/>
-        <w:numPr>
-          <w:ilvl w:val="0"/>
-          <w:numId w:val="1"/>
-        </w:numPr>
-      </w:pPr>
-      <w:proofErr w:type="spellStart"/>
-      <w:r>
         <w:t>Và</w:t>
       </w:r>
       <w:proofErr w:type="spellEnd"/>
@@ -1909,6 +1650,8 @@
       <w:r>
         <w:t>số</w:t>
       </w:r>
+      <w:bookmarkStart w:id="0" w:name="_GoBack"/>
+      <w:bookmarkEnd w:id="0"/>
       <w:proofErr w:type="spellEnd"/>
     </w:p>
     <w:p>
@@ -1943,28 +1686,29 @@
     </w:p>
     <w:p>
       <w:pPr>
-        <w:pStyle w:val="ListParagraph"/>
-        <w:numPr>
-          <w:ilvl w:val="0"/>
-          <w:numId w:val="2"/>
-        </w:numPr>
+        <w:ind w:left="360"/>
       </w:pPr>
       <w:proofErr w:type="spellStart"/>
       <w:r>
-        <w:t>Đệ</w:t>
-      </w:r>
-      <w:proofErr w:type="spellEnd"/>
-      <w:r>
-        <w:t xml:space="preserve"> </w:t>
-      </w:r>
-      <w:proofErr w:type="spellStart"/>
-      <w:r>
-        <w:t>quy</w:t>
-      </w:r>
-      <w:proofErr w:type="spellEnd"/>
-      <w:r>
-        <w:t xml:space="preserve"> ?</w:t>
-      </w:r>
+        <w:t>Tìm</w:t>
+      </w:r>
+      <w:proofErr w:type="spellEnd"/>
+      <w:r>
+        <w:t xml:space="preserve"> </w:t>
+      </w:r>
+      <w:proofErr w:type="spellStart"/>
+      <w:r>
+        <w:t>tổng</w:t>
+      </w:r>
+      <w:proofErr w:type="spellEnd"/>
+      <w:r>
+        <w:t xml:space="preserve"> 1 </w:t>
+      </w:r>
+      <w:proofErr w:type="spellStart"/>
+      <w:r>
+        <w:t>mảng</w:t>
+      </w:r>
+      <w:proofErr w:type="spellEnd"/>
     </w:p>
     <w:p>
       <w:pPr>
@@ -1984,15 +1728,39 @@
       </w:r>
       <w:proofErr w:type="spellStart"/>
       <w:r>
-        <w:t>tổng</w:t>
-      </w:r>
-      <w:proofErr w:type="spellEnd"/>
-      <w:r>
-        <w:t xml:space="preserve"> 1 </w:t>
-      </w:r>
-      <w:proofErr w:type="spellStart"/>
-      <w:r>
-        <w:t>mảng</w:t>
+        <w:t>số</w:t>
+      </w:r>
+      <w:proofErr w:type="spellEnd"/>
+      <w:r>
+        <w:t xml:space="preserve"> </w:t>
+      </w:r>
+      <w:proofErr w:type="spellStart"/>
+      <w:r>
+        <w:t>lớn</w:t>
+      </w:r>
+      <w:proofErr w:type="spellEnd"/>
+      <w:r>
+        <w:t xml:space="preserve"> </w:t>
+      </w:r>
+      <w:proofErr w:type="spellStart"/>
+      <w:r>
+        <w:t>nhất</w:t>
+      </w:r>
+      <w:proofErr w:type="spellEnd"/>
+      <w:r>
+        <w:t xml:space="preserve">, </w:t>
+      </w:r>
+      <w:proofErr w:type="spellStart"/>
+      <w:r>
+        <w:t>nhỏ</w:t>
+      </w:r>
+      <w:proofErr w:type="spellEnd"/>
+      <w:r>
+        <w:t xml:space="preserve"> </w:t>
+      </w:r>
+      <w:proofErr w:type="spellStart"/>
+      <w:r>
+        <w:t>nhất</w:t>
       </w:r>
       <w:proofErr w:type="spellEnd"/>
     </w:p>
@@ -2022,31 +1790,23 @@
       </w:r>
       <w:proofErr w:type="spellStart"/>
       <w:r>
-        <w:t>lớn</w:t>
-      </w:r>
-      <w:proofErr w:type="spellEnd"/>
-      <w:r>
-        <w:t xml:space="preserve"> </w:t>
-      </w:r>
-      <w:proofErr w:type="spellStart"/>
-      <w:r>
-        <w:t>nhất</w:t>
-      </w:r>
-      <w:proofErr w:type="spellEnd"/>
-      <w:r>
-        <w:t xml:space="preserve">, </w:t>
-      </w:r>
-      <w:proofErr w:type="spellStart"/>
-      <w:r>
-        <w:t>nhỏ</w:t>
-      </w:r>
-      <w:proofErr w:type="spellEnd"/>
-      <w:r>
-        <w:t xml:space="preserve"> </w:t>
-      </w:r>
-      <w:proofErr w:type="spellStart"/>
-      <w:r>
-        <w:t>nhất</w:t>
+        <w:t>chẵn</w:t>
+      </w:r>
+      <w:proofErr w:type="spellEnd"/>
+      <w:r>
+        <w:t xml:space="preserve"> </w:t>
+      </w:r>
+      <w:proofErr w:type="spellStart"/>
+      <w:r>
+        <w:t>số</w:t>
+      </w:r>
+      <w:proofErr w:type="spellEnd"/>
+      <w:r>
+        <w:t xml:space="preserve"> </w:t>
+      </w:r>
+      <w:proofErr w:type="spellStart"/>
+      <w:r>
+        <w:t>lẻ</w:t>
       </w:r>
       <w:proofErr w:type="spellEnd"/>
     </w:p>
@@ -2058,57 +1818,9 @@
           <w:numId w:val="3"/>
         </w:numPr>
       </w:pPr>
-      <w:proofErr w:type="spellStart"/>
-      <w:r>
-        <w:t>Tìm</w:t>
-      </w:r>
-      <w:proofErr w:type="spellEnd"/>
-      <w:r>
-        <w:t xml:space="preserve"> </w:t>
-      </w:r>
-      <w:proofErr w:type="spellStart"/>
-      <w:r>
-        <w:t>số</w:t>
-      </w:r>
-      <w:proofErr w:type="spellEnd"/>
-      <w:r>
-        <w:t xml:space="preserve"> </w:t>
-      </w:r>
-      <w:proofErr w:type="spellStart"/>
-      <w:r>
-        <w:t>chẵn</w:t>
-      </w:r>
-      <w:proofErr w:type="spellEnd"/>
-      <w:r>
-        <w:t xml:space="preserve"> </w:t>
-      </w:r>
-      <w:proofErr w:type="spellStart"/>
-      <w:r>
-        <w:t>số</w:t>
-      </w:r>
-      <w:proofErr w:type="spellEnd"/>
-      <w:r>
-        <w:t xml:space="preserve"> </w:t>
-      </w:r>
-      <w:proofErr w:type="spellStart"/>
-      <w:r>
-        <w:t>lẻ</w:t>
-      </w:r>
-      <w:proofErr w:type="spellEnd"/>
-    </w:p>
-    <w:p>
-      <w:pPr>
-        <w:pStyle w:val="ListParagraph"/>
-        <w:numPr>
-          <w:ilvl w:val="0"/>
-          <w:numId w:val="3"/>
-        </w:numPr>
-      </w:pPr>
       <w:r>
         <w:t>COME SOON</w:t>
       </w:r>
-      <w:bookmarkStart w:id="0" w:name="_GoBack"/>
-      <w:bookmarkEnd w:id="0"/>
     </w:p>
     <w:p>
       <w:pPr>
@@ -10724,7 +10436,7 @@
       <w:lvlText w:val="%1."/>
       <w:lvlJc w:val="left"/>
       <w:pPr>
-        <w:ind w:left="768" w:hanging="360"/>
+        <w:ind w:left="360" w:hanging="360"/>
       </w:pPr>
     </w:lvl>
     <w:lvl w:ilvl="1" w:tplc="04090019" w:tentative="1">

</xml_diff>